<commit_message>
added a user guide
</commit_message>
<xml_diff>
--- a/doc/manuscript/2021-07-09_AppendixB_note-on-path-probabilities.docx
+++ b/doc/manuscript/2021-07-09_AppendixB_note-on-path-probabilities.docx
@@ -7,24 +7,6 @@
         <w:pStyle w:val="Title"/>
       </w:pPr>
       <w:r>
-        <w:t xml:space="preserve">Appendix</w:t>
-      </w:r>
-      <w:r>
-        <w:t xml:space="preserve"> </w:t>
-      </w:r>
-      <w:r>
-        <w:t xml:space="preserve">B</w:t>
-      </w:r>
-      <w:r>
-        <w:t xml:space="preserve"> </w:t>
-      </w:r>
-      <w:r>
-        <w:t xml:space="preserve">-</w:t>
-      </w:r>
-      <w:r>
-        <w:t xml:space="preserve"> </w:t>
-      </w:r>
-      <w:r>
         <w:t xml:space="preserve">Note</w:t>
       </w:r>
       <w:r>
@@ -43,7 +25,7 @@
         <w:t xml:space="preserve"> </w:t>
       </w:r>
       <w:r>
-        <w:t xml:space="preserve">incorrectness</w:t>
+        <w:t xml:space="preserve">probability</w:t>
       </w:r>
       <w:r>
         <w:t xml:space="preserve"> </w:t>
@@ -68,26 +50,6 @@
       </w:r>
       <w:r>
         <w:t xml:space="preserve">calculations</w:t>
-      </w:r>
-    </w:p>
-    <w:p>
-      <w:pPr>
-        <w:pStyle w:val="Author"/>
-      </w:pPr>
-      <w:r>
-        <w:t xml:space="preserve">James</w:t>
-      </w:r>
-      <w:r>
-        <w:t xml:space="preserve"> </w:t>
-      </w:r>
-      <w:r>
-        <w:t xml:space="preserve">D.</w:t>
-      </w:r>
-      <w:r>
-        <w:t xml:space="preserve"> </w:t>
-      </w:r>
-      <w:r>
-        <w:t xml:space="preserve">Boyko</w:t>
       </w:r>
     </w:p>
     <w:p>
@@ -1925,7 +1887,7 @@
         <w:rPr>
           <w:rStyle w:val="VerbatimChar"/>
         </w:rPr>
-        <w:t xml:space="preserve">## s4 s4 2</w:t>
+        <w:t xml:space="preserve">## s4 s4 1</w:t>
       </w:r>
       <w:r>
         <w:br/>
@@ -1934,7 +1896,7 @@
         <w:rPr>
           <w:rStyle w:val="VerbatimChar"/>
         </w:rPr>
-        <w:t xml:space="preserve">## s5 s5 2</w:t>
+        <w:t xml:space="preserve">## s5 s5 1</w:t>
       </w:r>
       <w:r>
         <w:br/>
@@ -2075,7 +2037,7 @@
         <w:rPr>
           <w:rStyle w:val="VerbatimChar"/>
         </w:rPr>
-        <w:t xml:space="preserve">## Counts:  52  48  </w:t>
+        <w:t xml:space="preserve">## Counts:  76  24  </w:t>
       </w:r>
       <w:r>
         <w:br/>
@@ -2166,7 +2128,7 @@
         <w:rPr>
           <w:rStyle w:val="VerbatimChar"/>
         </w:rPr>
-        <w:t xml:space="preserve">##         -25.45998</w:t>
+        <w:t xml:space="preserve">##         -41.00393</w:t>
       </w:r>
     </w:p>
     <w:p>
@@ -2508,7 +2470,7 @@
         <w:rPr>
           <w:rStyle w:val="VerbatimChar"/>
         </w:rPr>
-        <w:t xml:space="preserve">##         -25.45998         -15.46120         -15.46120         -16.15434 </w:t>
+        <w:t xml:space="preserve">##         -41.00393         -20.17266         -18.78637         -18.78637 </w:t>
       </w:r>
       <w:r>
         <w:br/>
@@ -2526,7 +2488,7 @@
         <w:rPr>
           <w:rStyle w:val="VerbatimChar"/>
         </w:rPr>
-        <w:t xml:space="preserve">##         -15.46120         -16.15434</w:t>
+        <w:t xml:space="preserve">##         -18.78637         -20.86581</w:t>
       </w:r>
     </w:p>
     <w:p>

</xml_diff>